<commit_message>
Migliorati commenti allo script VegetazioneCampania
</commit_message>
<xml_diff>
--- a/ore_tirocinio.docx
+++ b/ore_tirocinio.docx
@@ -9,10 +9,10 @@
         <w:tblLook w:val="04A0" w:firstRow="1" w:lastRow="0" w:firstColumn="1" w:lastColumn="0" w:noHBand="0" w:noVBand="1"/>
       </w:tblPr>
       <w:tblGrid>
-        <w:gridCol w:w="2605"/>
-        <w:gridCol w:w="2453"/>
-        <w:gridCol w:w="2293"/>
-        <w:gridCol w:w="2277"/>
+        <w:gridCol w:w="2501"/>
+        <w:gridCol w:w="2324"/>
+        <w:gridCol w:w="2157"/>
+        <w:gridCol w:w="2646"/>
       </w:tblGrid>
       <w:tr>
         <w:tc>
@@ -129,33 +129,41 @@
             <w:r>
               <w:t>16:00</w:t>
             </w:r>
+          </w:p>
+        </w:tc>
+        <w:tc>
+          <w:tcPr>
+            <w:tcW w:w="2293" w:type="dxa"/>
+          </w:tcPr>
+          <w:p>
+            <w:pPr>
+              <w:jc w:val="center"/>
+            </w:pPr>
+            <w:r>
+              <w:t>5</w:t>
+            </w:r>
+          </w:p>
+        </w:tc>
+        <w:tc>
+          <w:tcPr>
+            <w:tcW w:w="2277" w:type="dxa"/>
+          </w:tcPr>
+          <w:p>
+            <w:r>
+              <w:t xml:space="preserve">Settaggio ambiente di lavoro (Google Earth Engine), importazione degli </w:t>
+            </w:r>
+            <w:proofErr w:type="spellStart"/>
+            <w:r>
+              <w:t>shapefile</w:t>
+            </w:r>
+            <w:proofErr w:type="spellEnd"/>
+            <w:r>
+              <w:t xml:space="preserve"> e creazione script “VegetazioneCampania.js”.</w:t>
+            </w:r>
             <w:bookmarkStart w:id="0" w:name="_GoBack"/>
             <w:bookmarkEnd w:id="0"/>
           </w:p>
         </w:tc>
-        <w:tc>
-          <w:tcPr>
-            <w:tcW w:w="2293" w:type="dxa"/>
-          </w:tcPr>
-          <w:p>
-            <w:pPr>
-              <w:jc w:val="center"/>
-            </w:pPr>
-            <w:r>
-              <w:t>5</w:t>
-            </w:r>
-          </w:p>
-        </w:tc>
-        <w:tc>
-          <w:tcPr>
-            <w:tcW w:w="2277" w:type="dxa"/>
-          </w:tcPr>
-          <w:p>
-            <w:pPr>
-              <w:jc w:val="center"/>
-            </w:pPr>
-          </w:p>
-        </w:tc>
       </w:tr>
       <w:tr>
         <w:tc>
@@ -192,11 +200,7 @@
           <w:tcPr>
             <w:tcW w:w="2277" w:type="dxa"/>
           </w:tcPr>
-          <w:p>
-            <w:pPr>
-              <w:jc w:val="center"/>
-            </w:pPr>
-          </w:p>
+          <w:p/>
         </w:tc>
       </w:tr>
       <w:tr>
@@ -234,11 +238,7 @@
           <w:tcPr>
             <w:tcW w:w="2277" w:type="dxa"/>
           </w:tcPr>
-          <w:p>
-            <w:pPr>
-              <w:jc w:val="center"/>
-            </w:pPr>
-          </w:p>
+          <w:p/>
         </w:tc>
       </w:tr>
       <w:tr>
@@ -276,11 +276,7 @@
           <w:tcPr>
             <w:tcW w:w="2277" w:type="dxa"/>
           </w:tcPr>
-          <w:p>
-            <w:pPr>
-              <w:jc w:val="center"/>
-            </w:pPr>
-          </w:p>
+          <w:p/>
         </w:tc>
       </w:tr>
     </w:tbl>

</xml_diff>

<commit_message>
creazione script per generazione gif NDVI campania
</commit_message>
<xml_diff>
--- a/ore_tirocinio.docx
+++ b/ore_tirocinio.docx
@@ -9,10 +9,10 @@
         <w:tblLook w:val="04A0" w:firstRow="1" w:lastRow="0" w:firstColumn="1" w:lastColumn="0" w:noHBand="0" w:noVBand="1"/>
       </w:tblPr>
       <w:tblGrid>
-        <w:gridCol w:w="2501"/>
-        <w:gridCol w:w="2324"/>
-        <w:gridCol w:w="2157"/>
-        <w:gridCol w:w="2646"/>
+        <w:gridCol w:w="2024"/>
+        <w:gridCol w:w="1729"/>
+        <w:gridCol w:w="1530"/>
+        <w:gridCol w:w="4345"/>
       </w:tblGrid>
       <w:tr>
         <w:tc>
@@ -102,7 +102,7 @@
               <w:jc w:val="center"/>
             </w:pPr>
             <w:r>
-              <w:t>02/10/2022</w:t>
+              <w:t>02/10/2023</w:t>
             </w:r>
           </w:p>
         </w:tc>
@@ -115,10 +115,7 @@
               <w:jc w:val="center"/>
             </w:pPr>
             <w:r>
-              <w:t>11</w:t>
-            </w:r>
-            <w:r>
-              <w:t xml:space="preserve">:00 </w:t>
+              <w:t xml:space="preserve">11:00 </w:t>
             </w:r>
             <w:r>
               <w:t>–</w:t>
@@ -160,8 +157,6 @@
             <w:r>
               <w:t xml:space="preserve"> e creazione script “VegetazioneCampania.js”.</w:t>
             </w:r>
-            <w:bookmarkStart w:id="0" w:name="_GoBack"/>
-            <w:bookmarkEnd w:id="0"/>
           </w:p>
         </w:tc>
       </w:tr>
@@ -174,6 +169,9 @@
             <w:pPr>
               <w:jc w:val="center"/>
             </w:pPr>
+            <w:r>
+              <w:t>03/10/2023</w:t>
+            </w:r>
           </w:p>
         </w:tc>
         <w:tc>
@@ -184,6 +182,9 @@
             <w:pPr>
               <w:jc w:val="center"/>
             </w:pPr>
+            <w:r>
+              <w:t>10:00 – 16:00</w:t>
+            </w:r>
           </w:p>
         </w:tc>
         <w:tc>
@@ -194,13 +195,37 @@
             <w:pPr>
               <w:jc w:val="center"/>
             </w:pPr>
+            <w:r>
+              <w:t>6</w:t>
+            </w:r>
           </w:p>
         </w:tc>
         <w:tc>
           <w:tcPr>
             <w:tcW w:w="2277" w:type="dxa"/>
           </w:tcPr>
-          <w:p/>
+          <w:p>
+            <w:r>
+              <w:t>Lettura documentazione “</w:t>
+            </w:r>
+            <w:r>
+              <w:t xml:space="preserve">MODIS NDVI Times Series </w:t>
+            </w:r>
+            <w:proofErr w:type="spellStart"/>
+            <w:r>
+              <w:t>Animation</w:t>
+            </w:r>
+            <w:proofErr w:type="spellEnd"/>
+            <w:r>
+              <w:t>” da Google Earth Engine e creazione script “</w:t>
+            </w:r>
+            <w:r>
+              <w:t>generatoreGifVegetazioneCampania2022</w:t>
+            </w:r>
+            <w:r>
+              <w:t>.js”.</w:t>
+            </w:r>
+          </w:p>
         </w:tc>
       </w:tr>
       <w:tr>
@@ -280,7 +305,10 @@
         </w:tc>
       </w:tr>
     </w:tbl>
-    <w:p/>
+    <w:p>
+      <w:bookmarkStart w:id="0" w:name="_GoBack"/>
+      <w:bookmarkEnd w:id="0"/>
+    </w:p>
     <w:sectPr>
       <w:pgSz w:w="11906" w:h="16838"/>
       <w:pgMar w:top="1417" w:right="1134" w:bottom="1134" w:left="1134" w:header="708" w:footer="708" w:gutter="0"/>

</xml_diff>

<commit_message>
aggiunta esportazione geotiff ndvi campania 2022
</commit_message>
<xml_diff>
--- a/ore_tirocinio.docx
+++ b/ore_tirocinio.docx
@@ -9,10 +9,10 @@
         <w:tblLook w:val="04A0" w:firstRow="1" w:lastRow="0" w:firstColumn="1" w:lastColumn="0" w:noHBand="0" w:noVBand="1"/>
       </w:tblPr>
       <w:tblGrid>
-        <w:gridCol w:w="2024"/>
-        <w:gridCol w:w="1729"/>
-        <w:gridCol w:w="1530"/>
-        <w:gridCol w:w="4345"/>
+        <w:gridCol w:w="2039"/>
+        <w:gridCol w:w="1749"/>
+        <w:gridCol w:w="1551"/>
+        <w:gridCol w:w="4289"/>
       </w:tblGrid>
       <w:tr>
         <w:tc>
@@ -223,7 +223,75 @@
               <w:t>generatoreGifVegetazioneCampania2022</w:t>
             </w:r>
             <w:r>
-              <w:t>.js”.</w:t>
+              <w:t>.js” parte 1.</w:t>
+            </w:r>
+          </w:p>
+        </w:tc>
+      </w:tr>
+      <w:tr>
+        <w:tc>
+          <w:tcPr>
+            <w:tcW w:w="2605" w:type="dxa"/>
+          </w:tcPr>
+          <w:p>
+            <w:pPr>
+              <w:jc w:val="center"/>
+            </w:pPr>
+            <w:r>
+              <w:t>04/10/2023</w:t>
+            </w:r>
+          </w:p>
+        </w:tc>
+        <w:tc>
+          <w:tcPr>
+            <w:tcW w:w="2453" w:type="dxa"/>
+          </w:tcPr>
+          <w:p>
+            <w:pPr>
+              <w:jc w:val="center"/>
+            </w:pPr>
+            <w:r>
+              <w:t>10:00 – 16:00</w:t>
+            </w:r>
+          </w:p>
+        </w:tc>
+        <w:tc>
+          <w:tcPr>
+            <w:tcW w:w="2293" w:type="dxa"/>
+          </w:tcPr>
+          <w:p>
+            <w:pPr>
+              <w:jc w:val="center"/>
+            </w:pPr>
+            <w:r>
+              <w:t>6</w:t>
+            </w:r>
+          </w:p>
+        </w:tc>
+        <w:tc>
+          <w:tcPr>
+            <w:tcW w:w="2277" w:type="dxa"/>
+          </w:tcPr>
+          <w:p>
+            <w:r>
+              <w:t>Lettura documentazione “</w:t>
+            </w:r>
+            <w:r>
+              <w:t xml:space="preserve">MODIS NDVI Times Series </w:t>
+            </w:r>
+            <w:proofErr w:type="spellStart"/>
+            <w:r>
+              <w:t>Animation</w:t>
+            </w:r>
+            <w:proofErr w:type="spellEnd"/>
+            <w:r>
+              <w:t>” da Google Earth Engine e creazione script “</w:t>
+            </w:r>
+            <w:r>
+              <w:t>generatoreGifVegetazioneCampania2022</w:t>
+            </w:r>
+            <w:r>
+              <w:t>.js” parte 2.</w:t>
             </w:r>
           </w:p>
         </w:tc>

</xml_diff>

<commit_message>
aggiunta commenti al codice
</commit_message>
<xml_diff>
--- a/ore_tirocinio.docx
+++ b/ore_tirocinio.docx
@@ -9,10 +9,10 @@
         <w:tblLook w:val="04A0" w:firstRow="1" w:lastRow="0" w:firstColumn="1" w:lastColumn="0" w:noHBand="0" w:noVBand="1"/>
       </w:tblPr>
       <w:tblGrid>
-        <w:gridCol w:w="2039"/>
-        <w:gridCol w:w="1749"/>
-        <w:gridCol w:w="1551"/>
-        <w:gridCol w:w="4289"/>
+        <w:gridCol w:w="1959"/>
+        <w:gridCol w:w="1614"/>
+        <w:gridCol w:w="1396"/>
+        <w:gridCol w:w="4659"/>
       </w:tblGrid>
       <w:tr>
         <w:tc>
@@ -24,11 +24,13 @@
               <w:jc w:val="center"/>
               <w:rPr>
                 <w:b/>
+                <w:sz w:val="24"/>
               </w:rPr>
             </w:pPr>
             <w:r>
               <w:rPr>
                 <w:b/>
+                <w:sz w:val="24"/>
               </w:rPr>
               <w:t>Giorno</w:t>
             </w:r>
@@ -43,11 +45,13 @@
               <w:jc w:val="center"/>
               <w:rPr>
                 <w:b/>
+                <w:sz w:val="24"/>
               </w:rPr>
             </w:pPr>
             <w:r>
               <w:rPr>
                 <w:b/>
+                <w:sz w:val="24"/>
               </w:rPr>
               <w:t>Orario</w:t>
             </w:r>
@@ -62,11 +66,13 @@
               <w:jc w:val="center"/>
               <w:rPr>
                 <w:b/>
+                <w:sz w:val="24"/>
               </w:rPr>
             </w:pPr>
             <w:r>
               <w:rPr>
                 <w:b/>
+                <w:sz w:val="24"/>
               </w:rPr>
               <w:t>Ore</w:t>
             </w:r>
@@ -81,11 +87,13 @@
               <w:jc w:val="center"/>
               <w:rPr>
                 <w:b/>
+                <w:sz w:val="24"/>
               </w:rPr>
             </w:pPr>
             <w:r>
               <w:rPr>
                 <w:b/>
+                <w:sz w:val="24"/>
               </w:rPr>
               <w:t>Attività</w:t>
             </w:r>
@@ -100,8 +108,14 @@
           <w:p>
             <w:pPr>
               <w:jc w:val="center"/>
-            </w:pPr>
-            <w:r>
+              <w:rPr>
+                <w:sz w:val="24"/>
+              </w:rPr>
+            </w:pPr>
+            <w:r>
+              <w:rPr>
+                <w:sz w:val="24"/>
+              </w:rPr>
               <w:t>02/10/2023</w:t>
             </w:r>
           </w:p>
@@ -113,17 +127,32 @@
           <w:p>
             <w:pPr>
               <w:jc w:val="center"/>
-            </w:pPr>
-            <w:r>
+              <w:rPr>
+                <w:sz w:val="24"/>
+              </w:rPr>
+            </w:pPr>
+            <w:r>
+              <w:rPr>
+                <w:sz w:val="24"/>
+              </w:rPr>
               <w:t xml:space="preserve">11:00 </w:t>
             </w:r>
             <w:r>
+              <w:rPr>
+                <w:sz w:val="24"/>
+              </w:rPr>
               <w:t>–</w:t>
             </w:r>
             <w:r>
+              <w:rPr>
+                <w:sz w:val="24"/>
+              </w:rPr>
               <w:t xml:space="preserve"> </w:t>
             </w:r>
             <w:r>
+              <w:rPr>
+                <w:sz w:val="24"/>
+              </w:rPr>
               <w:t>16:00</w:t>
             </w:r>
           </w:p>
@@ -135,8 +164,14 @@
           <w:p>
             <w:pPr>
               <w:jc w:val="center"/>
-            </w:pPr>
-            <w:r>
+              <w:rPr>
+                <w:sz w:val="24"/>
+              </w:rPr>
+            </w:pPr>
+            <w:r>
+              <w:rPr>
+                <w:sz w:val="24"/>
+              </w:rPr>
               <w:t>5</w:t>
             </w:r>
           </w:p>
@@ -146,15 +181,29 @@
             <w:tcW w:w="2277" w:type="dxa"/>
           </w:tcPr>
           <w:p>
-            <w:r>
+            <w:pPr>
+              <w:rPr>
+                <w:sz w:val="24"/>
+              </w:rPr>
+            </w:pPr>
+            <w:r>
+              <w:rPr>
+                <w:sz w:val="24"/>
+              </w:rPr>
               <w:t xml:space="preserve">Settaggio ambiente di lavoro (Google Earth Engine), importazione degli </w:t>
             </w:r>
             <w:proofErr w:type="spellStart"/>
             <w:r>
+              <w:rPr>
+                <w:sz w:val="24"/>
+              </w:rPr>
               <w:t>shapefile</w:t>
             </w:r>
             <w:proofErr w:type="spellEnd"/>
             <w:r>
+              <w:rPr>
+                <w:sz w:val="24"/>
+              </w:rPr>
               <w:t xml:space="preserve"> e creazione script “VegetazioneCampania.js”.</w:t>
             </w:r>
           </w:p>
@@ -168,8 +217,14 @@
           <w:p>
             <w:pPr>
               <w:jc w:val="center"/>
-            </w:pPr>
-            <w:r>
+              <w:rPr>
+                <w:sz w:val="24"/>
+              </w:rPr>
+            </w:pPr>
+            <w:r>
+              <w:rPr>
+                <w:sz w:val="24"/>
+              </w:rPr>
               <w:t>03/10/2023</w:t>
             </w:r>
           </w:p>
@@ -181,8 +236,14 @@
           <w:p>
             <w:pPr>
               <w:jc w:val="center"/>
-            </w:pPr>
-            <w:r>
+              <w:rPr>
+                <w:sz w:val="24"/>
+              </w:rPr>
+            </w:pPr>
+            <w:r>
+              <w:rPr>
+                <w:sz w:val="24"/>
+              </w:rPr>
               <w:t>10:00 – 16:00</w:t>
             </w:r>
           </w:p>
@@ -194,8 +255,14 @@
           <w:p>
             <w:pPr>
               <w:jc w:val="center"/>
-            </w:pPr>
-            <w:r>
+              <w:rPr>
+                <w:sz w:val="24"/>
+              </w:rPr>
+            </w:pPr>
+            <w:r>
+              <w:rPr>
+                <w:sz w:val="24"/>
+              </w:rPr>
               <w:t>6</w:t>
             </w:r>
           </w:p>
@@ -205,24 +272,35 @@
             <w:tcW w:w="2277" w:type="dxa"/>
           </w:tcPr>
           <w:p>
-            <w:r>
-              <w:t>Lettura documentazione “</w:t>
-            </w:r>
-            <w:r>
-              <w:t xml:space="preserve">MODIS NDVI Times Series </w:t>
+            <w:pPr>
+              <w:rPr>
+                <w:sz w:val="24"/>
+              </w:rPr>
+            </w:pPr>
+            <w:r>
+              <w:rPr>
+                <w:sz w:val="24"/>
+              </w:rPr>
+              <w:t xml:space="preserve">Lettura documentazione “MODIS NDVI Times Series </w:t>
             </w:r>
             <w:proofErr w:type="spellStart"/>
             <w:r>
+              <w:rPr>
+                <w:sz w:val="24"/>
+              </w:rPr>
               <w:t>Animation</w:t>
             </w:r>
             <w:proofErr w:type="spellEnd"/>
             <w:r>
-              <w:t>” da Google Earth Engine e creazione script “</w:t>
-            </w:r>
-            <w:r>
-              <w:t>generatoreGifVegetazioneCampania2022</w:t>
-            </w:r>
-            <w:r>
+              <w:rPr>
+                <w:sz w:val="24"/>
+              </w:rPr>
+              <w:t>” da Google Earth Engine e creazione script “generatoreGifVegetazioneCampania2022</w:t>
+            </w:r>
+            <w:r>
+              <w:rPr>
+                <w:sz w:val="24"/>
+              </w:rPr>
               <w:t>.js” parte 1.</w:t>
             </w:r>
           </w:p>
@@ -236,8 +314,14 @@
           <w:p>
             <w:pPr>
               <w:jc w:val="center"/>
-            </w:pPr>
-            <w:r>
+              <w:rPr>
+                <w:sz w:val="24"/>
+              </w:rPr>
+            </w:pPr>
+            <w:r>
+              <w:rPr>
+                <w:sz w:val="24"/>
+              </w:rPr>
               <w:t>04/10/2023</w:t>
             </w:r>
           </w:p>
@@ -249,8 +333,14 @@
           <w:p>
             <w:pPr>
               <w:jc w:val="center"/>
-            </w:pPr>
-            <w:r>
+              <w:rPr>
+                <w:sz w:val="24"/>
+              </w:rPr>
+            </w:pPr>
+            <w:r>
+              <w:rPr>
+                <w:sz w:val="24"/>
+              </w:rPr>
               <w:t>10:00 – 16:00</w:t>
             </w:r>
           </w:p>
@@ -262,8 +352,14 @@
           <w:p>
             <w:pPr>
               <w:jc w:val="center"/>
-            </w:pPr>
-            <w:r>
+              <w:rPr>
+                <w:sz w:val="24"/>
+              </w:rPr>
+            </w:pPr>
+            <w:r>
+              <w:rPr>
+                <w:sz w:val="24"/>
+              </w:rPr>
               <w:t>6</w:t>
             </w:r>
           </w:p>
@@ -273,25 +369,30 @@
             <w:tcW w:w="2277" w:type="dxa"/>
           </w:tcPr>
           <w:p>
-            <w:r>
-              <w:t>Lettura documentazione “</w:t>
-            </w:r>
-            <w:r>
-              <w:t xml:space="preserve">MODIS NDVI Times Series </w:t>
+            <w:pPr>
+              <w:rPr>
+                <w:sz w:val="24"/>
+              </w:rPr>
+            </w:pPr>
+            <w:r>
+              <w:rPr>
+                <w:sz w:val="24"/>
+              </w:rPr>
+              <w:t xml:space="preserve">Lettura documentazione “MODIS NDVI Times Series </w:t>
             </w:r>
             <w:proofErr w:type="spellStart"/>
             <w:r>
+              <w:rPr>
+                <w:sz w:val="24"/>
+              </w:rPr>
               <w:t>Animation</w:t>
             </w:r>
             <w:proofErr w:type="spellEnd"/>
             <w:r>
-              <w:t>” da Google Earth Engine e creazione script “</w:t>
-            </w:r>
-            <w:r>
-              <w:t>generatoreGifVegetazioneCampania2022</w:t>
-            </w:r>
-            <w:r>
-              <w:t>.js” parte 2.</w:t>
+              <w:rPr>
+                <w:sz w:val="24"/>
+              </w:rPr>
+              <w:t>” da Google Earth Engine e creazione script “generatoreGifVegetazioneCampania2022.js” parte 2.</w:t>
             </w:r>
           </w:p>
         </w:tc>
@@ -304,7 +405,16 @@
           <w:p>
             <w:pPr>
               <w:jc w:val="center"/>
-            </w:pPr>
+              <w:rPr>
+                <w:sz w:val="24"/>
+              </w:rPr>
+            </w:pPr>
+            <w:r>
+              <w:rPr>
+                <w:sz w:val="24"/>
+              </w:rPr>
+              <w:t>05/10/2023</w:t>
+            </w:r>
           </w:p>
         </w:tc>
         <w:tc>
@@ -314,7 +424,16 @@
           <w:p>
             <w:pPr>
               <w:jc w:val="center"/>
-            </w:pPr>
+              <w:rPr>
+                <w:sz w:val="24"/>
+              </w:rPr>
+            </w:pPr>
+            <w:r>
+              <w:rPr>
+                <w:sz w:val="24"/>
+              </w:rPr>
+              <w:t>10:00 – 16:00</w:t>
+            </w:r>
           </w:p>
         </w:tc>
         <w:tc>
@@ -324,14 +443,77 @@
           <w:p>
             <w:pPr>
               <w:jc w:val="center"/>
-            </w:pPr>
+              <w:rPr>
+                <w:sz w:val="24"/>
+              </w:rPr>
+            </w:pPr>
+            <w:r>
+              <w:rPr>
+                <w:sz w:val="24"/>
+              </w:rPr>
+              <w:t>6</w:t>
+            </w:r>
           </w:p>
         </w:tc>
         <w:tc>
           <w:tcPr>
             <w:tcW w:w="2277" w:type="dxa"/>
           </w:tcPr>
-          <w:p/>
+          <w:p>
+            <w:pPr>
+              <w:rPr>
+                <w:sz w:val="24"/>
+              </w:rPr>
+            </w:pPr>
+            <w:r>
+              <w:rPr>
+                <w:sz w:val="24"/>
+              </w:rPr>
+              <w:t>Studio del caso d’uso “</w:t>
+            </w:r>
+            <w:proofErr w:type="spellStart"/>
+            <w:r>
+              <w:rPr>
+                <w:sz w:val="24"/>
+              </w:rPr>
+              <w:t>AgroSat</w:t>
+            </w:r>
+            <w:proofErr w:type="spellEnd"/>
+            <w:r>
+              <w:rPr>
+                <w:sz w:val="24"/>
+              </w:rPr>
+              <w:t xml:space="preserve">” del dominio “Precision </w:t>
+            </w:r>
+            <w:proofErr w:type="spellStart"/>
+            <w:r>
+              <w:rPr>
+                <w:sz w:val="24"/>
+              </w:rPr>
+              <w:t>Agriculture</w:t>
+            </w:r>
+            <w:proofErr w:type="spellEnd"/>
+            <w:r>
+              <w:rPr>
+                <w:sz w:val="24"/>
+              </w:rPr>
+              <w:t xml:space="preserve">” fornito da </w:t>
+            </w:r>
+            <w:proofErr w:type="spellStart"/>
+            <w:r>
+              <w:rPr>
+                <w:sz w:val="24"/>
+              </w:rPr>
+              <w:t>Copernicus</w:t>
+            </w:r>
+            <w:proofErr w:type="spellEnd"/>
+            <w:r>
+              <w:rPr>
+                <w:sz w:val="24"/>
+              </w:rPr>
+              <w:t xml:space="preserve"> parte 1.</w:t>
+            </w:r>
+          </w:p>
         </w:tc>
       </w:tr>
       <w:tr>
@@ -342,6 +524,9 @@
           <w:p>
             <w:pPr>
               <w:jc w:val="center"/>
+              <w:rPr>
+                <w:sz w:val="24"/>
+              </w:rPr>
             </w:pPr>
           </w:p>
         </w:tc>
@@ -352,6 +537,9 @@
           <w:p>
             <w:pPr>
               <w:jc w:val="center"/>
+              <w:rPr>
+                <w:sz w:val="24"/>
+              </w:rPr>
             </w:pPr>
           </w:p>
         </w:tc>
@@ -362,6 +550,9 @@
           <w:p>
             <w:pPr>
               <w:jc w:val="center"/>
+              <w:rPr>
+                <w:sz w:val="24"/>
+              </w:rPr>
             </w:pPr>
           </w:p>
         </w:tc>
@@ -369,11 +560,35 @@
           <w:tcPr>
             <w:tcW w:w="2277" w:type="dxa"/>
           </w:tcPr>
-          <w:p/>
+          <w:p>
+            <w:pPr>
+              <w:rPr>
+                <w:sz w:val="24"/>
+              </w:rPr>
+            </w:pPr>
+          </w:p>
         </w:tc>
       </w:tr>
     </w:tbl>
     <w:p>
+      <w:pPr>
+        <w:rPr>
+          <w:sz w:val="24"/>
+        </w:rPr>
+      </w:pPr>
+    </w:p>
+    <w:p>
+      <w:pPr>
+        <w:rPr>
+          <w:sz w:val="24"/>
+        </w:rPr>
+      </w:pPr>
+      <w:r>
+        <w:rPr>
+          <w:sz w:val="24"/>
+        </w:rPr>
+        <w:t>Totale ore: 23</w:t>
+      </w:r>
       <w:bookmarkStart w:id="0" w:name="_GoBack"/>
       <w:bookmarkEnd w:id="0"/>
     </w:p>

</xml_diff>

<commit_message>
creato script precipitazioniCampania2022 e raster
</commit_message>
<xml_diff>
--- a/ore_tirocinio.docx
+++ b/ore_tirocinio.docx
@@ -17,7 +17,7 @@
       <w:tr>
         <w:tc>
           <w:tcPr>
-            <w:tcW w:w="2605" w:type="dxa"/>
+            <w:tcW w:w="1959" w:type="dxa"/>
           </w:tcPr>
           <w:p>
             <w:pPr>
@@ -38,7 +38,7 @@
         </w:tc>
         <w:tc>
           <w:tcPr>
-            <w:tcW w:w="2453" w:type="dxa"/>
+            <w:tcW w:w="1614" w:type="dxa"/>
           </w:tcPr>
           <w:p>
             <w:pPr>
@@ -59,7 +59,7 @@
         </w:tc>
         <w:tc>
           <w:tcPr>
-            <w:tcW w:w="2293" w:type="dxa"/>
+            <w:tcW w:w="1396" w:type="dxa"/>
           </w:tcPr>
           <w:p>
             <w:pPr>
@@ -80,7 +80,7 @@
         </w:tc>
         <w:tc>
           <w:tcPr>
-            <w:tcW w:w="2277" w:type="dxa"/>
+            <w:tcW w:w="4659" w:type="dxa"/>
           </w:tcPr>
           <w:p>
             <w:pPr>
@@ -103,7 +103,7 @@
       <w:tr>
         <w:tc>
           <w:tcPr>
-            <w:tcW w:w="2605" w:type="dxa"/>
+            <w:tcW w:w="1959" w:type="dxa"/>
           </w:tcPr>
           <w:p>
             <w:pPr>
@@ -122,7 +122,7 @@
         </w:tc>
         <w:tc>
           <w:tcPr>
-            <w:tcW w:w="2453" w:type="dxa"/>
+            <w:tcW w:w="1614" w:type="dxa"/>
           </w:tcPr>
           <w:p>
             <w:pPr>
@@ -159,7 +159,7 @@
         </w:tc>
         <w:tc>
           <w:tcPr>
-            <w:tcW w:w="2293" w:type="dxa"/>
+            <w:tcW w:w="1396" w:type="dxa"/>
           </w:tcPr>
           <w:p>
             <w:pPr>
@@ -178,7 +178,7 @@
         </w:tc>
         <w:tc>
           <w:tcPr>
-            <w:tcW w:w="2277" w:type="dxa"/>
+            <w:tcW w:w="4659" w:type="dxa"/>
           </w:tcPr>
           <w:p>
             <w:pPr>
@@ -212,7 +212,7 @@
       <w:tr>
         <w:tc>
           <w:tcPr>
-            <w:tcW w:w="2605" w:type="dxa"/>
+            <w:tcW w:w="1959" w:type="dxa"/>
           </w:tcPr>
           <w:p>
             <w:pPr>
@@ -231,7 +231,7 @@
         </w:tc>
         <w:tc>
           <w:tcPr>
-            <w:tcW w:w="2453" w:type="dxa"/>
+            <w:tcW w:w="1614" w:type="dxa"/>
           </w:tcPr>
           <w:p>
             <w:pPr>
@@ -250,7 +250,7 @@
         </w:tc>
         <w:tc>
           <w:tcPr>
-            <w:tcW w:w="2293" w:type="dxa"/>
+            <w:tcW w:w="1396" w:type="dxa"/>
           </w:tcPr>
           <w:p>
             <w:pPr>
@@ -269,7 +269,7 @@
         </w:tc>
         <w:tc>
           <w:tcPr>
-            <w:tcW w:w="2277" w:type="dxa"/>
+            <w:tcW w:w="4659" w:type="dxa"/>
           </w:tcPr>
           <w:p>
             <w:pPr>
@@ -309,7 +309,7 @@
       <w:tr>
         <w:tc>
           <w:tcPr>
-            <w:tcW w:w="2605" w:type="dxa"/>
+            <w:tcW w:w="1959" w:type="dxa"/>
           </w:tcPr>
           <w:p>
             <w:pPr>
@@ -328,7 +328,7 @@
         </w:tc>
         <w:tc>
           <w:tcPr>
-            <w:tcW w:w="2453" w:type="dxa"/>
+            <w:tcW w:w="1614" w:type="dxa"/>
           </w:tcPr>
           <w:p>
             <w:pPr>
@@ -347,7 +347,7 @@
         </w:tc>
         <w:tc>
           <w:tcPr>
-            <w:tcW w:w="2293" w:type="dxa"/>
+            <w:tcW w:w="1396" w:type="dxa"/>
           </w:tcPr>
           <w:p>
             <w:pPr>
@@ -366,7 +366,7 @@
         </w:tc>
         <w:tc>
           <w:tcPr>
-            <w:tcW w:w="2277" w:type="dxa"/>
+            <w:tcW w:w="4659" w:type="dxa"/>
           </w:tcPr>
           <w:p>
             <w:pPr>
@@ -400,7 +400,7 @@
       <w:tr>
         <w:tc>
           <w:tcPr>
-            <w:tcW w:w="2605" w:type="dxa"/>
+            <w:tcW w:w="1959" w:type="dxa"/>
           </w:tcPr>
           <w:p>
             <w:pPr>
@@ -419,7 +419,7 @@
         </w:tc>
         <w:tc>
           <w:tcPr>
-            <w:tcW w:w="2453" w:type="dxa"/>
+            <w:tcW w:w="1614" w:type="dxa"/>
           </w:tcPr>
           <w:p>
             <w:pPr>
@@ -438,7 +438,7 @@
         </w:tc>
         <w:tc>
           <w:tcPr>
-            <w:tcW w:w="2293" w:type="dxa"/>
+            <w:tcW w:w="1396" w:type="dxa"/>
           </w:tcPr>
           <w:p>
             <w:pPr>
@@ -457,7 +457,7 @@
         </w:tc>
         <w:tc>
           <w:tcPr>
-            <w:tcW w:w="2277" w:type="dxa"/>
+            <w:tcW w:w="4659" w:type="dxa"/>
           </w:tcPr>
           <w:p>
             <w:pPr>
@@ -519,46 +519,502 @@
       <w:tr>
         <w:tc>
           <w:tcPr>
-            <w:tcW w:w="2605" w:type="dxa"/>
-          </w:tcPr>
-          <w:p>
-            <w:pPr>
-              <w:jc w:val="center"/>
-              <w:rPr>
-                <w:sz w:val="24"/>
-              </w:rPr>
-            </w:pPr>
-          </w:p>
-        </w:tc>
-        <w:tc>
-          <w:tcPr>
-            <w:tcW w:w="2453" w:type="dxa"/>
-          </w:tcPr>
-          <w:p>
-            <w:pPr>
-              <w:jc w:val="center"/>
-              <w:rPr>
-                <w:sz w:val="24"/>
-              </w:rPr>
-            </w:pPr>
-          </w:p>
-        </w:tc>
-        <w:tc>
-          <w:tcPr>
-            <w:tcW w:w="2293" w:type="dxa"/>
-          </w:tcPr>
-          <w:p>
-            <w:pPr>
-              <w:jc w:val="center"/>
-              <w:rPr>
-                <w:sz w:val="24"/>
-              </w:rPr>
-            </w:pPr>
-          </w:p>
-        </w:tc>
-        <w:tc>
-          <w:tcPr>
-            <w:tcW w:w="2277" w:type="dxa"/>
+            <w:tcW w:w="1959" w:type="dxa"/>
+          </w:tcPr>
+          <w:p>
+            <w:pPr>
+              <w:jc w:val="center"/>
+              <w:rPr>
+                <w:sz w:val="24"/>
+              </w:rPr>
+            </w:pPr>
+            <w:r>
+              <w:rPr>
+                <w:sz w:val="24"/>
+              </w:rPr>
+              <w:t>06/10/2023</w:t>
+            </w:r>
+          </w:p>
+        </w:tc>
+        <w:tc>
+          <w:tcPr>
+            <w:tcW w:w="1614" w:type="dxa"/>
+          </w:tcPr>
+          <w:p>
+            <w:pPr>
+              <w:jc w:val="center"/>
+              <w:rPr>
+                <w:sz w:val="24"/>
+              </w:rPr>
+            </w:pPr>
+            <w:r>
+              <w:rPr>
+                <w:sz w:val="24"/>
+              </w:rPr>
+              <w:t>10:00 – 16:00</w:t>
+            </w:r>
+          </w:p>
+        </w:tc>
+        <w:tc>
+          <w:tcPr>
+            <w:tcW w:w="1396" w:type="dxa"/>
+          </w:tcPr>
+          <w:p>
+            <w:pPr>
+              <w:jc w:val="center"/>
+              <w:rPr>
+                <w:sz w:val="24"/>
+              </w:rPr>
+            </w:pPr>
+            <w:r>
+              <w:rPr>
+                <w:sz w:val="24"/>
+              </w:rPr>
+              <w:t>6</w:t>
+            </w:r>
+          </w:p>
+        </w:tc>
+        <w:tc>
+          <w:tcPr>
+            <w:tcW w:w="4659" w:type="dxa"/>
+          </w:tcPr>
+          <w:p>
+            <w:pPr>
+              <w:rPr>
+                <w:sz w:val="24"/>
+              </w:rPr>
+            </w:pPr>
+            <w:r>
+              <w:rPr>
+                <w:sz w:val="24"/>
+              </w:rPr>
+              <w:t>Studio del caso d’uso “</w:t>
+            </w:r>
+            <w:proofErr w:type="spellStart"/>
+            <w:r>
+              <w:rPr>
+                <w:sz w:val="24"/>
+              </w:rPr>
+              <w:t>AgroSat</w:t>
+            </w:r>
+            <w:proofErr w:type="spellEnd"/>
+            <w:r>
+              <w:rPr>
+                <w:sz w:val="24"/>
+              </w:rPr>
+              <w:t xml:space="preserve">” del dominio “Precision </w:t>
+            </w:r>
+            <w:proofErr w:type="spellStart"/>
+            <w:r>
+              <w:rPr>
+                <w:sz w:val="24"/>
+              </w:rPr>
+              <w:t>Agriculture</w:t>
+            </w:r>
+            <w:proofErr w:type="spellEnd"/>
+            <w:r>
+              <w:rPr>
+                <w:sz w:val="24"/>
+              </w:rPr>
+              <w:t xml:space="preserve">” fornito da </w:t>
+            </w:r>
+            <w:proofErr w:type="spellStart"/>
+            <w:r>
+              <w:rPr>
+                <w:sz w:val="24"/>
+              </w:rPr>
+              <w:t>Copernicus</w:t>
+            </w:r>
+            <w:proofErr w:type="spellEnd"/>
+            <w:r>
+              <w:rPr>
+                <w:sz w:val="24"/>
+              </w:rPr>
+              <w:t xml:space="preserve"> parte 2.</w:t>
+            </w:r>
+          </w:p>
+        </w:tc>
+      </w:tr>
+      <w:tr>
+        <w:tc>
+          <w:tcPr>
+            <w:tcW w:w="1959" w:type="dxa"/>
+          </w:tcPr>
+          <w:p>
+            <w:pPr>
+              <w:jc w:val="center"/>
+              <w:rPr>
+                <w:sz w:val="24"/>
+              </w:rPr>
+            </w:pPr>
+            <w:r>
+              <w:rPr>
+                <w:sz w:val="24"/>
+              </w:rPr>
+              <w:t>09/10/2023</w:t>
+            </w:r>
+          </w:p>
+        </w:tc>
+        <w:tc>
+          <w:tcPr>
+            <w:tcW w:w="1614" w:type="dxa"/>
+          </w:tcPr>
+          <w:p>
+            <w:pPr>
+              <w:jc w:val="center"/>
+              <w:rPr>
+                <w:sz w:val="24"/>
+              </w:rPr>
+            </w:pPr>
+            <w:r>
+              <w:rPr>
+                <w:sz w:val="24"/>
+              </w:rPr>
+              <w:t>10:00 – 16:00</w:t>
+            </w:r>
+          </w:p>
+        </w:tc>
+        <w:tc>
+          <w:tcPr>
+            <w:tcW w:w="1396" w:type="dxa"/>
+          </w:tcPr>
+          <w:p>
+            <w:pPr>
+              <w:jc w:val="center"/>
+              <w:rPr>
+                <w:sz w:val="24"/>
+              </w:rPr>
+            </w:pPr>
+            <w:r>
+              <w:rPr>
+                <w:sz w:val="24"/>
+              </w:rPr>
+              <w:t>6</w:t>
+            </w:r>
+          </w:p>
+        </w:tc>
+        <w:tc>
+          <w:tcPr>
+            <w:tcW w:w="4659" w:type="dxa"/>
+          </w:tcPr>
+          <w:p>
+            <w:pPr>
+              <w:rPr>
+                <w:sz w:val="24"/>
+              </w:rPr>
+            </w:pPr>
+            <w:r>
+              <w:rPr>
+                <w:sz w:val="24"/>
+              </w:rPr>
+              <w:t>Studio del caso d’uso “</w:t>
+            </w:r>
+            <w:proofErr w:type="spellStart"/>
+            <w:r>
+              <w:rPr>
+                <w:sz w:val="24"/>
+              </w:rPr>
+              <w:t>AgroSat</w:t>
+            </w:r>
+            <w:proofErr w:type="spellEnd"/>
+            <w:r>
+              <w:rPr>
+                <w:sz w:val="24"/>
+              </w:rPr>
+              <w:t xml:space="preserve">” del dominio “Precision </w:t>
+            </w:r>
+            <w:proofErr w:type="spellStart"/>
+            <w:r>
+              <w:rPr>
+                <w:sz w:val="24"/>
+              </w:rPr>
+              <w:t>Agriculture</w:t>
+            </w:r>
+            <w:proofErr w:type="spellEnd"/>
+            <w:r>
+              <w:rPr>
+                <w:sz w:val="24"/>
+              </w:rPr>
+              <w:t xml:space="preserve">” fornito da </w:t>
+            </w:r>
+            <w:proofErr w:type="spellStart"/>
+            <w:r>
+              <w:rPr>
+                <w:sz w:val="24"/>
+              </w:rPr>
+              <w:t>Copernicus</w:t>
+            </w:r>
+            <w:proofErr w:type="spellEnd"/>
+            <w:r>
+              <w:rPr>
+                <w:sz w:val="24"/>
+              </w:rPr>
+              <w:t xml:space="preserve"> parte 3.</w:t>
+            </w:r>
+          </w:p>
+        </w:tc>
+      </w:tr>
+      <w:tr>
+        <w:tc>
+          <w:tcPr>
+            <w:tcW w:w="1959" w:type="dxa"/>
+          </w:tcPr>
+          <w:p>
+            <w:pPr>
+              <w:jc w:val="center"/>
+              <w:rPr>
+                <w:sz w:val="24"/>
+              </w:rPr>
+            </w:pPr>
+            <w:r>
+              <w:rPr>
+                <w:sz w:val="24"/>
+              </w:rPr>
+              <w:t>10/10/2023</w:t>
+            </w:r>
+          </w:p>
+        </w:tc>
+        <w:tc>
+          <w:tcPr>
+            <w:tcW w:w="1614" w:type="dxa"/>
+          </w:tcPr>
+          <w:p>
+            <w:pPr>
+              <w:jc w:val="center"/>
+              <w:rPr>
+                <w:sz w:val="24"/>
+              </w:rPr>
+            </w:pPr>
+            <w:r>
+              <w:rPr>
+                <w:sz w:val="24"/>
+              </w:rPr>
+              <w:t>11:00 – 16:00</w:t>
+            </w:r>
+          </w:p>
+        </w:tc>
+        <w:tc>
+          <w:tcPr>
+            <w:tcW w:w="1396" w:type="dxa"/>
+          </w:tcPr>
+          <w:p>
+            <w:pPr>
+              <w:jc w:val="center"/>
+              <w:rPr>
+                <w:sz w:val="24"/>
+              </w:rPr>
+            </w:pPr>
+            <w:r>
+              <w:rPr>
+                <w:sz w:val="24"/>
+              </w:rPr>
+              <w:t>5</w:t>
+            </w:r>
+          </w:p>
+        </w:tc>
+        <w:tc>
+          <w:tcPr>
+            <w:tcW w:w="4659" w:type="dxa"/>
+          </w:tcPr>
+          <w:p>
+            <w:pPr>
+              <w:rPr>
+                <w:sz w:val="24"/>
+              </w:rPr>
+            </w:pPr>
+            <w:r>
+              <w:rPr>
+                <w:sz w:val="24"/>
+              </w:rPr>
+              <w:t>Studio del caso d’uso “</w:t>
+            </w:r>
+            <w:proofErr w:type="spellStart"/>
+            <w:r>
+              <w:rPr>
+                <w:sz w:val="24"/>
+              </w:rPr>
+              <w:t>AgroSat</w:t>
+            </w:r>
+            <w:proofErr w:type="spellEnd"/>
+            <w:r>
+              <w:rPr>
+                <w:sz w:val="24"/>
+              </w:rPr>
+              <w:t xml:space="preserve">” del dominio “Precision </w:t>
+            </w:r>
+            <w:proofErr w:type="spellStart"/>
+            <w:r>
+              <w:rPr>
+                <w:sz w:val="24"/>
+              </w:rPr>
+              <w:t>Agriculture</w:t>
+            </w:r>
+            <w:proofErr w:type="spellEnd"/>
+            <w:r>
+              <w:rPr>
+                <w:sz w:val="24"/>
+              </w:rPr>
+              <w:t xml:space="preserve">” fornito da </w:t>
+            </w:r>
+            <w:proofErr w:type="spellStart"/>
+            <w:r>
+              <w:rPr>
+                <w:sz w:val="24"/>
+              </w:rPr>
+              <w:t>Copernicus</w:t>
+            </w:r>
+            <w:proofErr w:type="spellEnd"/>
+            <w:r>
+              <w:rPr>
+                <w:sz w:val="24"/>
+              </w:rPr>
+              <w:t xml:space="preserve"> parte 4</w:t>
+            </w:r>
+            <w:r>
+              <w:rPr>
+                <w:sz w:val="24"/>
+              </w:rPr>
+              <w:t>.</w:t>
+            </w:r>
+          </w:p>
+        </w:tc>
+      </w:tr>
+      <w:tr>
+        <w:tc>
+          <w:tcPr>
+            <w:tcW w:w="1959" w:type="dxa"/>
+          </w:tcPr>
+          <w:p>
+            <w:pPr>
+              <w:jc w:val="center"/>
+              <w:rPr>
+                <w:sz w:val="24"/>
+              </w:rPr>
+            </w:pPr>
+            <w:r>
+              <w:rPr>
+                <w:sz w:val="24"/>
+              </w:rPr>
+              <w:t>11/10/2023</w:t>
+            </w:r>
+          </w:p>
+        </w:tc>
+        <w:tc>
+          <w:tcPr>
+            <w:tcW w:w="1614" w:type="dxa"/>
+          </w:tcPr>
+          <w:p>
+            <w:pPr>
+              <w:jc w:val="center"/>
+              <w:rPr>
+                <w:sz w:val="24"/>
+              </w:rPr>
+            </w:pPr>
+            <w:r>
+              <w:rPr>
+                <w:sz w:val="24"/>
+              </w:rPr>
+              <w:t>10:00 – 16:00</w:t>
+            </w:r>
+          </w:p>
+        </w:tc>
+        <w:tc>
+          <w:tcPr>
+            <w:tcW w:w="1396" w:type="dxa"/>
+          </w:tcPr>
+          <w:p>
+            <w:pPr>
+              <w:jc w:val="center"/>
+              <w:rPr>
+                <w:sz w:val="24"/>
+              </w:rPr>
+            </w:pPr>
+            <w:r>
+              <w:rPr>
+                <w:sz w:val="24"/>
+              </w:rPr>
+              <w:t>6</w:t>
+            </w:r>
+          </w:p>
+        </w:tc>
+        <w:tc>
+          <w:tcPr>
+            <w:tcW w:w="4659" w:type="dxa"/>
+          </w:tcPr>
+          <w:p>
+            <w:pPr>
+              <w:rPr>
+                <w:sz w:val="24"/>
+              </w:rPr>
+            </w:pPr>
+            <w:r>
+              <w:rPr>
+                <w:sz w:val="24"/>
+              </w:rPr>
+              <w:t xml:space="preserve">Creazione dello script “precipitazioniCampania2022.js” e modifica del </w:t>
+            </w:r>
+            <w:proofErr w:type="spellStart"/>
+            <w:r>
+              <w:rPr>
+                <w:sz w:val="24"/>
+              </w:rPr>
+              <w:t>raster</w:t>
+            </w:r>
+            <w:proofErr w:type="spellEnd"/>
+            <w:r>
+              <w:rPr>
+                <w:sz w:val="24"/>
+              </w:rPr>
+              <w:t xml:space="preserve"> prodotto su QGIS.</w:t>
+            </w:r>
+            <w:bookmarkStart w:id="0" w:name="_GoBack"/>
+            <w:bookmarkEnd w:id="0"/>
+          </w:p>
+        </w:tc>
+      </w:tr>
+      <w:tr>
+        <w:tc>
+          <w:tcPr>
+            <w:tcW w:w="1959" w:type="dxa"/>
+          </w:tcPr>
+          <w:p>
+            <w:pPr>
+              <w:jc w:val="center"/>
+              <w:rPr>
+                <w:sz w:val="24"/>
+              </w:rPr>
+            </w:pPr>
+          </w:p>
+        </w:tc>
+        <w:tc>
+          <w:tcPr>
+            <w:tcW w:w="1614" w:type="dxa"/>
+          </w:tcPr>
+          <w:p>
+            <w:pPr>
+              <w:jc w:val="center"/>
+              <w:rPr>
+                <w:sz w:val="24"/>
+              </w:rPr>
+            </w:pPr>
+          </w:p>
+        </w:tc>
+        <w:tc>
+          <w:tcPr>
+            <w:tcW w:w="1396" w:type="dxa"/>
+          </w:tcPr>
+          <w:p>
+            <w:pPr>
+              <w:jc w:val="center"/>
+              <w:rPr>
+                <w:sz w:val="24"/>
+              </w:rPr>
+            </w:pPr>
+          </w:p>
+        </w:tc>
+        <w:tc>
+          <w:tcPr>
+            <w:tcW w:w="4659" w:type="dxa"/>
           </w:tcPr>
           <w:p>
             <w:pPr>
@@ -587,10 +1043,8 @@
         <w:rPr>
           <w:sz w:val="24"/>
         </w:rPr>
-        <w:t>Totale ore: 23</w:t>
+        <w:t>Totale ore: 46</w:t>
       </w:r>
-      <w:bookmarkStart w:id="0" w:name="_GoBack"/>
-      <w:bookmarkEnd w:id="0"/>
     </w:p>
     <w:sectPr>
       <w:pgSz w:w="11906" w:h="16838"/>

</xml_diff>

<commit_message>
renaming file e creato script per grafico ndvi
</commit_message>
<xml_diff>
--- a/ore_tirocinio.docx
+++ b/ore_tirocinio.docx
@@ -868,13 +868,7 @@
               <w:rPr>
                 <w:sz w:val="24"/>
               </w:rPr>
-              <w:t xml:space="preserve"> parte 4</w:t>
-            </w:r>
-            <w:r>
-              <w:rPr>
-                <w:sz w:val="24"/>
-              </w:rPr>
-              <w:t>.</w:t>
+              <w:t xml:space="preserve"> parte 4.</w:t>
             </w:r>
           </w:p>
         </w:tc>
@@ -951,7 +945,19 @@
               <w:rPr>
                 <w:sz w:val="24"/>
               </w:rPr>
-              <w:t xml:space="preserve">Creazione dello script “precipitazioniCampania2022.js” e modifica del </w:t>
+              <w:t>Creazione dello script “precipitazioniCampania2022.js” e modifica</w:t>
+            </w:r>
+            <w:r>
+              <w:rPr>
+                <w:sz w:val="24"/>
+              </w:rPr>
+              <w:t xml:space="preserve"> banda colori</w:t>
+            </w:r>
+            <w:r>
+              <w:rPr>
+                <w:sz w:val="24"/>
+              </w:rPr>
+              <w:t xml:space="preserve"> del </w:t>
             </w:r>
             <w:proofErr w:type="spellStart"/>
             <w:r>
@@ -965,10 +971,140 @@
               <w:rPr>
                 <w:sz w:val="24"/>
               </w:rPr>
-              <w:t xml:space="preserve"> prodotto su QGIS.</w:t>
+              <w:t xml:space="preserve"> su QGIS.</w:t>
+            </w:r>
+          </w:p>
+        </w:tc>
+      </w:tr>
+      <w:tr>
+        <w:tc>
+          <w:tcPr>
+            <w:tcW w:w="1959" w:type="dxa"/>
+          </w:tcPr>
+          <w:p>
+            <w:pPr>
+              <w:jc w:val="center"/>
+              <w:rPr>
+                <w:sz w:val="24"/>
+              </w:rPr>
+            </w:pPr>
+            <w:r>
+              <w:rPr>
+                <w:sz w:val="24"/>
+              </w:rPr>
+              <w:t>12/10/2023</w:t>
+            </w:r>
+          </w:p>
+        </w:tc>
+        <w:tc>
+          <w:tcPr>
+            <w:tcW w:w="1614" w:type="dxa"/>
+          </w:tcPr>
+          <w:p>
+            <w:pPr>
+              <w:jc w:val="center"/>
+              <w:rPr>
+                <w:sz w:val="24"/>
+              </w:rPr>
+            </w:pPr>
+            <w:r>
+              <w:rPr>
+                <w:sz w:val="24"/>
+              </w:rPr>
+              <w:t>9:30 – 15:30</w:t>
+            </w:r>
+          </w:p>
+        </w:tc>
+        <w:tc>
+          <w:tcPr>
+            <w:tcW w:w="1396" w:type="dxa"/>
+          </w:tcPr>
+          <w:p>
+            <w:pPr>
+              <w:jc w:val="center"/>
+              <w:rPr>
+                <w:sz w:val="24"/>
+              </w:rPr>
+            </w:pPr>
+            <w:r>
+              <w:rPr>
+                <w:sz w:val="24"/>
+              </w:rPr>
+              <w:t>6</w:t>
+            </w:r>
+          </w:p>
+        </w:tc>
+        <w:tc>
+          <w:tcPr>
+            <w:tcW w:w="4659" w:type="dxa"/>
+          </w:tcPr>
+          <w:p>
+            <w:pPr>
+              <w:rPr>
+                <w:sz w:val="24"/>
+              </w:rPr>
+            </w:pPr>
+            <w:r>
+              <w:rPr>
+                <w:sz w:val="24"/>
+              </w:rPr>
+              <w:t>Creazione dello script “generatore_grafico_ndvi_campania”.js</w:t>
             </w:r>
             <w:bookmarkStart w:id="0" w:name="_GoBack"/>
             <w:bookmarkEnd w:id="0"/>
+          </w:p>
+        </w:tc>
+      </w:tr>
+      <w:tr>
+        <w:tc>
+          <w:tcPr>
+            <w:tcW w:w="1959" w:type="dxa"/>
+          </w:tcPr>
+          <w:p>
+            <w:pPr>
+              <w:jc w:val="center"/>
+              <w:rPr>
+                <w:sz w:val="24"/>
+              </w:rPr>
+            </w:pPr>
+          </w:p>
+        </w:tc>
+        <w:tc>
+          <w:tcPr>
+            <w:tcW w:w="1614" w:type="dxa"/>
+          </w:tcPr>
+          <w:p>
+            <w:pPr>
+              <w:jc w:val="center"/>
+              <w:rPr>
+                <w:sz w:val="24"/>
+              </w:rPr>
+            </w:pPr>
+          </w:p>
+        </w:tc>
+        <w:tc>
+          <w:tcPr>
+            <w:tcW w:w="1396" w:type="dxa"/>
+          </w:tcPr>
+          <w:p>
+            <w:pPr>
+              <w:jc w:val="center"/>
+              <w:rPr>
+                <w:sz w:val="24"/>
+              </w:rPr>
+            </w:pPr>
+          </w:p>
+        </w:tc>
+        <w:tc>
+          <w:tcPr>
+            <w:tcW w:w="4659" w:type="dxa"/>
+          </w:tcPr>
+          <w:p>
+            <w:pPr>
+              <w:rPr>
+                <w:sz w:val="24"/>
+              </w:rPr>
+            </w:pPr>
           </w:p>
         </w:tc>
       </w:tr>
@@ -1043,7 +1179,7 @@
         <w:rPr>
           <w:sz w:val="24"/>
         </w:rPr>
-        <w:t>Totale ore: 46</w:t>
+        <w:t>Totale ore: 52</w:t>
       </w:r>
     </w:p>
     <w:sectPr>

</xml_diff>

<commit_message>
creazione script e gif precipitazioni campania
</commit_message>
<xml_diff>
--- a/ore_tirocinio.docx
+++ b/ore_tirocinio.docx
@@ -1165,7 +1165,50 @@
               <w:rPr>
                 <w:sz w:val="24"/>
               </w:rPr>
-              <w:t>10</w:t>
+              <w:t>10:00 – 16:00</w:t>
+            </w:r>
+          </w:p>
+        </w:tc>
+        <w:tc>
+          <w:tcPr>
+            <w:tcW w:w="1396" w:type="dxa"/>
+          </w:tcPr>
+          <w:p>
+            <w:pPr>
+              <w:jc w:val="center"/>
+              <w:rPr>
+                <w:sz w:val="24"/>
+              </w:rPr>
+            </w:pPr>
+            <w:r>
+              <w:rPr>
+                <w:sz w:val="24"/>
+              </w:rPr>
+              <w:t>6</w:t>
+            </w:r>
+          </w:p>
+        </w:tc>
+        <w:tc>
+          <w:tcPr>
+            <w:tcW w:w="4659" w:type="dxa"/>
+          </w:tcPr>
+          <w:p>
+            <w:pPr>
+              <w:rPr>
+                <w:sz w:val="24"/>
+              </w:rPr>
+            </w:pPr>
+            <w:r>
+              <w:rPr>
+                <w:sz w:val="24"/>
+              </w:rPr>
+              <w:t>Creazione dello script “</w:t>
+            </w:r>
+            <w:r>
+              <w:rPr>
+                <w:sz w:val="24"/>
+              </w:rPr>
+              <w:t>generatore_gif_precipitazioni_campania</w:t>
             </w:r>
             <w:bookmarkStart w:id="0" w:name="_GoBack"/>
             <w:bookmarkEnd w:id="0"/>
@@ -1173,33 +1216,8 @@
               <w:rPr>
                 <w:sz w:val="24"/>
               </w:rPr>
-              <w:t>:00 – 16:00</w:t>
-            </w:r>
-          </w:p>
-        </w:tc>
-        <w:tc>
-          <w:tcPr>
-            <w:tcW w:w="1396" w:type="dxa"/>
-          </w:tcPr>
-          <w:p>
-            <w:pPr>
-              <w:jc w:val="center"/>
-              <w:rPr>
-                <w:sz w:val="24"/>
-              </w:rPr>
-            </w:pPr>
-          </w:p>
-        </w:tc>
-        <w:tc>
-          <w:tcPr>
-            <w:tcW w:w="4659" w:type="dxa"/>
-          </w:tcPr>
-          <w:p>
-            <w:pPr>
-              <w:rPr>
-                <w:sz w:val="24"/>
-              </w:rPr>
-            </w:pPr>
+              <w:t>.js”</w:t>
+            </w:r>
           </w:p>
         </w:tc>
       </w:tr>
@@ -1433,7 +1451,7 @@
         <w:rPr>
           <w:sz w:val="24"/>
         </w:rPr>
-        <w:t>Totale ore: 58</w:t>
+        <w:t>Totale ore: 64</w:t>
       </w:r>
     </w:p>
     <w:sectPr>

</xml_diff>

<commit_message>
rimozione codice di prova e primo upload libreria
</commit_message>
<xml_diff>
--- a/ore_tirocinio.docx
+++ b/ore_tirocinio.docx
@@ -1291,16 +1291,535 @@
               <w:rPr>
                 <w:sz w:val="24"/>
               </w:rPr>
-              <w:t>Creazione dello script “generatore_gif_lst_campania.js</w:t>
-            </w:r>
-            <w:bookmarkStart w:id="0" w:name="_GoBack"/>
-            <w:bookmarkEnd w:id="0"/>
-            <w:r>
-              <w:rPr>
-                <w:sz w:val="24"/>
-              </w:rPr>
-              <w:t>”</w:t>
-            </w:r>
+              <w:t>Creazione dello script “generatore_gif_lst_campania.js”</w:t>
+            </w:r>
+          </w:p>
+        </w:tc>
+      </w:tr>
+      <w:tr>
+        <w:tc>
+          <w:tcPr>
+            <w:tcW w:w="1959" w:type="dxa"/>
+          </w:tcPr>
+          <w:p>
+            <w:pPr>
+              <w:jc w:val="center"/>
+              <w:rPr>
+                <w:sz w:val="24"/>
+              </w:rPr>
+            </w:pPr>
+            <w:r>
+              <w:rPr>
+                <w:sz w:val="24"/>
+              </w:rPr>
+              <w:t>18/10/2023</w:t>
+            </w:r>
+          </w:p>
+        </w:tc>
+        <w:tc>
+          <w:tcPr>
+            <w:tcW w:w="1614" w:type="dxa"/>
+          </w:tcPr>
+          <w:p>
+            <w:pPr>
+              <w:jc w:val="center"/>
+              <w:rPr>
+                <w:sz w:val="24"/>
+              </w:rPr>
+            </w:pPr>
+            <w:r>
+              <w:rPr>
+                <w:sz w:val="24"/>
+              </w:rPr>
+              <w:t>10:30 – 16:30</w:t>
+            </w:r>
+          </w:p>
+        </w:tc>
+        <w:tc>
+          <w:tcPr>
+            <w:tcW w:w="1396" w:type="dxa"/>
+          </w:tcPr>
+          <w:p>
+            <w:pPr>
+              <w:jc w:val="center"/>
+              <w:rPr>
+                <w:sz w:val="24"/>
+              </w:rPr>
+            </w:pPr>
+            <w:r>
+              <w:rPr>
+                <w:sz w:val="24"/>
+              </w:rPr>
+              <w:t>6</w:t>
+            </w:r>
+          </w:p>
+        </w:tc>
+        <w:tc>
+          <w:tcPr>
+            <w:tcW w:w="4659" w:type="dxa"/>
+          </w:tcPr>
+          <w:p>
+            <w:pPr>
+              <w:rPr>
+                <w:sz w:val="24"/>
+              </w:rPr>
+            </w:pPr>
+            <w:r>
+              <w:rPr>
+                <w:sz w:val="24"/>
+              </w:rPr>
+              <w:t>Revisione codice</w:t>
+            </w:r>
+          </w:p>
+        </w:tc>
+      </w:tr>
+      <w:tr>
+        <w:tc>
+          <w:tcPr>
+            <w:tcW w:w="1959" w:type="dxa"/>
+          </w:tcPr>
+          <w:p>
+            <w:pPr>
+              <w:jc w:val="center"/>
+              <w:rPr>
+                <w:sz w:val="24"/>
+              </w:rPr>
+            </w:pPr>
+            <w:r>
+              <w:rPr>
+                <w:sz w:val="24"/>
+              </w:rPr>
+              <w:t>19/10/2023</w:t>
+            </w:r>
+          </w:p>
+        </w:tc>
+        <w:tc>
+          <w:tcPr>
+            <w:tcW w:w="1614" w:type="dxa"/>
+          </w:tcPr>
+          <w:p>
+            <w:pPr>
+              <w:jc w:val="center"/>
+              <w:rPr>
+                <w:sz w:val="24"/>
+              </w:rPr>
+            </w:pPr>
+            <w:r>
+              <w:rPr>
+                <w:sz w:val="24"/>
+              </w:rPr>
+              <w:t>11:00 – 16:00</w:t>
+            </w:r>
+          </w:p>
+        </w:tc>
+        <w:tc>
+          <w:tcPr>
+            <w:tcW w:w="1396" w:type="dxa"/>
+          </w:tcPr>
+          <w:p>
+            <w:pPr>
+              <w:jc w:val="center"/>
+              <w:rPr>
+                <w:sz w:val="24"/>
+              </w:rPr>
+            </w:pPr>
+            <w:r>
+              <w:rPr>
+                <w:sz w:val="24"/>
+              </w:rPr>
+              <w:t>5</w:t>
+            </w:r>
+          </w:p>
+        </w:tc>
+        <w:tc>
+          <w:tcPr>
+            <w:tcW w:w="4659" w:type="dxa"/>
+          </w:tcPr>
+          <w:p>
+            <w:pPr>
+              <w:rPr>
+                <w:sz w:val="24"/>
+              </w:rPr>
+            </w:pPr>
+            <w:r>
+              <w:rPr>
+                <w:sz w:val="24"/>
+              </w:rPr>
+              <w:t>Revisione codice e output</w:t>
+            </w:r>
+          </w:p>
+        </w:tc>
+      </w:tr>
+      <w:tr>
+        <w:tc>
+          <w:tcPr>
+            <w:tcW w:w="1959" w:type="dxa"/>
+          </w:tcPr>
+          <w:p>
+            <w:pPr>
+              <w:jc w:val="center"/>
+              <w:rPr>
+                <w:sz w:val="24"/>
+              </w:rPr>
+            </w:pPr>
+            <w:r>
+              <w:rPr>
+                <w:sz w:val="24"/>
+              </w:rPr>
+              <w:t>20/10/2023</w:t>
+            </w:r>
+          </w:p>
+        </w:tc>
+        <w:tc>
+          <w:tcPr>
+            <w:tcW w:w="1614" w:type="dxa"/>
+          </w:tcPr>
+          <w:p>
+            <w:pPr>
+              <w:jc w:val="center"/>
+              <w:rPr>
+                <w:sz w:val="24"/>
+              </w:rPr>
+            </w:pPr>
+            <w:r>
+              <w:rPr>
+                <w:sz w:val="24"/>
+              </w:rPr>
+              <w:t>12:00 – 16:00</w:t>
+            </w:r>
+          </w:p>
+        </w:tc>
+        <w:tc>
+          <w:tcPr>
+            <w:tcW w:w="1396" w:type="dxa"/>
+          </w:tcPr>
+          <w:p>
+            <w:pPr>
+              <w:jc w:val="center"/>
+              <w:rPr>
+                <w:sz w:val="24"/>
+              </w:rPr>
+            </w:pPr>
+            <w:r>
+              <w:rPr>
+                <w:sz w:val="24"/>
+              </w:rPr>
+              <w:t>4</w:t>
+            </w:r>
+          </w:p>
+        </w:tc>
+        <w:tc>
+          <w:tcPr>
+            <w:tcW w:w="4659" w:type="dxa"/>
+          </w:tcPr>
+          <w:p>
+            <w:pPr>
+              <w:rPr>
+                <w:sz w:val="24"/>
+              </w:rPr>
+            </w:pPr>
+            <w:r>
+              <w:rPr>
+                <w:sz w:val="24"/>
+              </w:rPr>
+              <w:t>Lettura documentazione</w:t>
+            </w:r>
+          </w:p>
+        </w:tc>
+      </w:tr>
+      <w:tr>
+        <w:tc>
+          <w:tcPr>
+            <w:tcW w:w="1959" w:type="dxa"/>
+          </w:tcPr>
+          <w:p>
+            <w:pPr>
+              <w:jc w:val="center"/>
+              <w:rPr>
+                <w:sz w:val="24"/>
+              </w:rPr>
+            </w:pPr>
+            <w:r>
+              <w:rPr>
+                <w:sz w:val="24"/>
+              </w:rPr>
+              <w:t>27/10/2023</w:t>
+            </w:r>
+          </w:p>
+        </w:tc>
+        <w:tc>
+          <w:tcPr>
+            <w:tcW w:w="1614" w:type="dxa"/>
+          </w:tcPr>
+          <w:p>
+            <w:pPr>
+              <w:jc w:val="center"/>
+              <w:rPr>
+                <w:sz w:val="24"/>
+              </w:rPr>
+            </w:pPr>
+            <w:r>
+              <w:rPr>
+                <w:sz w:val="24"/>
+              </w:rPr>
+              <w:t>10:30 – 16:30</w:t>
+            </w:r>
+          </w:p>
+        </w:tc>
+        <w:tc>
+          <w:tcPr>
+            <w:tcW w:w="1396" w:type="dxa"/>
+          </w:tcPr>
+          <w:p>
+            <w:pPr>
+              <w:jc w:val="center"/>
+              <w:rPr>
+                <w:sz w:val="24"/>
+              </w:rPr>
+            </w:pPr>
+            <w:r>
+              <w:rPr>
+                <w:sz w:val="24"/>
+              </w:rPr>
+              <w:t>6</w:t>
+            </w:r>
+          </w:p>
+        </w:tc>
+        <w:tc>
+          <w:tcPr>
+            <w:tcW w:w="4659" w:type="dxa"/>
+          </w:tcPr>
+          <w:p>
+            <w:pPr>
+              <w:rPr>
+                <w:sz w:val="24"/>
+              </w:rPr>
+            </w:pPr>
+            <w:r>
+              <w:rPr>
+                <w:sz w:val="24"/>
+              </w:rPr>
+              <w:t>Revisione codice e output</w:t>
+            </w:r>
+          </w:p>
+        </w:tc>
+      </w:tr>
+      <w:tr>
+        <w:tc>
+          <w:tcPr>
+            <w:tcW w:w="1959" w:type="dxa"/>
+          </w:tcPr>
+          <w:p>
+            <w:pPr>
+              <w:jc w:val="center"/>
+              <w:rPr>
+                <w:sz w:val="24"/>
+              </w:rPr>
+            </w:pPr>
+            <w:r>
+              <w:rPr>
+                <w:sz w:val="24"/>
+              </w:rPr>
+              <w:t>30/10/2023</w:t>
+            </w:r>
+          </w:p>
+        </w:tc>
+        <w:tc>
+          <w:tcPr>
+            <w:tcW w:w="1614" w:type="dxa"/>
+          </w:tcPr>
+          <w:p>
+            <w:pPr>
+              <w:jc w:val="center"/>
+              <w:rPr>
+                <w:sz w:val="24"/>
+              </w:rPr>
+            </w:pPr>
+            <w:r>
+              <w:rPr>
+                <w:sz w:val="24"/>
+              </w:rPr>
+              <w:t>10:30 – 16:30</w:t>
+            </w:r>
+          </w:p>
+        </w:tc>
+        <w:tc>
+          <w:tcPr>
+            <w:tcW w:w="1396" w:type="dxa"/>
+          </w:tcPr>
+          <w:p>
+            <w:pPr>
+              <w:jc w:val="center"/>
+              <w:rPr>
+                <w:sz w:val="24"/>
+              </w:rPr>
+            </w:pPr>
+            <w:r>
+              <w:rPr>
+                <w:sz w:val="24"/>
+              </w:rPr>
+              <w:t>6</w:t>
+            </w:r>
+          </w:p>
+        </w:tc>
+        <w:tc>
+          <w:tcPr>
+            <w:tcW w:w="4659" w:type="dxa"/>
+          </w:tcPr>
+          <w:p>
+            <w:pPr>
+              <w:rPr>
+                <w:sz w:val="24"/>
+              </w:rPr>
+            </w:pPr>
+            <w:r>
+              <w:rPr>
+                <w:sz w:val="24"/>
+              </w:rPr>
+              <w:t>Creazione dello script “ndvi_campania_classificato.js”</w:t>
+            </w:r>
+          </w:p>
+        </w:tc>
+      </w:tr>
+      <w:tr>
+        <w:tc>
+          <w:tcPr>
+            <w:tcW w:w="1959" w:type="dxa"/>
+          </w:tcPr>
+          <w:p>
+            <w:pPr>
+              <w:jc w:val="center"/>
+              <w:rPr>
+                <w:sz w:val="24"/>
+              </w:rPr>
+            </w:pPr>
+            <w:r>
+              <w:rPr>
+                <w:sz w:val="24"/>
+              </w:rPr>
+              <w:t>06/11/2023</w:t>
+            </w:r>
+          </w:p>
+        </w:tc>
+        <w:tc>
+          <w:tcPr>
+            <w:tcW w:w="1614" w:type="dxa"/>
+          </w:tcPr>
+          <w:p>
+            <w:pPr>
+              <w:jc w:val="center"/>
+              <w:rPr>
+                <w:sz w:val="24"/>
+              </w:rPr>
+            </w:pPr>
+            <w:r>
+              <w:rPr>
+                <w:sz w:val="24"/>
+              </w:rPr>
+              <w:t>10:30 – 16:30</w:t>
+            </w:r>
+          </w:p>
+        </w:tc>
+        <w:tc>
+          <w:tcPr>
+            <w:tcW w:w="1396" w:type="dxa"/>
+          </w:tcPr>
+          <w:p>
+            <w:pPr>
+              <w:jc w:val="center"/>
+              <w:rPr>
+                <w:sz w:val="24"/>
+              </w:rPr>
+            </w:pPr>
+            <w:r>
+              <w:rPr>
+                <w:sz w:val="24"/>
+              </w:rPr>
+              <w:t>6</w:t>
+            </w:r>
+          </w:p>
+        </w:tc>
+        <w:tc>
+          <w:tcPr>
+            <w:tcW w:w="4659" w:type="dxa"/>
+          </w:tcPr>
+          <w:p>
+            <w:pPr>
+              <w:rPr>
+                <w:sz w:val="24"/>
+              </w:rPr>
+            </w:pPr>
+          </w:p>
+        </w:tc>
+      </w:tr>
+      <w:tr>
+        <w:tc>
+          <w:tcPr>
+            <w:tcW w:w="1959" w:type="dxa"/>
+          </w:tcPr>
+          <w:p>
+            <w:pPr>
+              <w:jc w:val="center"/>
+              <w:rPr>
+                <w:sz w:val="24"/>
+              </w:rPr>
+            </w:pPr>
+            <w:r>
+              <w:rPr>
+                <w:sz w:val="24"/>
+              </w:rPr>
+              <w:t>07/11/2023</w:t>
+            </w:r>
+          </w:p>
+        </w:tc>
+        <w:tc>
+          <w:tcPr>
+            <w:tcW w:w="1614" w:type="dxa"/>
+          </w:tcPr>
+          <w:p>
+            <w:pPr>
+              <w:jc w:val="center"/>
+              <w:rPr>
+                <w:sz w:val="24"/>
+              </w:rPr>
+            </w:pPr>
+            <w:r>
+              <w:rPr>
+                <w:sz w:val="24"/>
+              </w:rPr>
+              <w:t>10:30 – 16:30</w:t>
+            </w:r>
+          </w:p>
+        </w:tc>
+        <w:tc>
+          <w:tcPr>
+            <w:tcW w:w="1396" w:type="dxa"/>
+          </w:tcPr>
+          <w:p>
+            <w:pPr>
+              <w:jc w:val="center"/>
+              <w:rPr>
+                <w:sz w:val="24"/>
+              </w:rPr>
+            </w:pPr>
+            <w:r>
+              <w:rPr>
+                <w:sz w:val="24"/>
+              </w:rPr>
+              <w:t>6</w:t>
+            </w:r>
+          </w:p>
+        </w:tc>
+        <w:tc>
+          <w:tcPr>
+            <w:tcW w:w="4659" w:type="dxa"/>
+          </w:tcPr>
+          <w:p>
+            <w:pPr>
+              <w:rPr>
+                <w:sz w:val="24"/>
+              </w:rPr>
+            </w:pPr>
           </w:p>
         </w:tc>
       </w:tr>
@@ -1481,8 +2000,10 @@
         <w:rPr>
           <w:sz w:val="24"/>
         </w:rPr>
-        <w:t>Totale ore: 70</w:t>
+        <w:t>Totale ore: 109</w:t>
       </w:r>
+      <w:bookmarkStart w:id="0" w:name="_GoBack"/>
+      <w:bookmarkEnd w:id="0"/>
     </w:p>
     <w:sectPr>
       <w:pgSz w:w="11906" w:h="16838"/>

</xml_diff>